<commit_message>
Preparation of steps for analysis with irregular time intervals.
</commit_message>
<xml_diff>
--- a/02_longitudinal_gwas/WP3_longitudinalGWAS_toy_dataset_analysis_guidelines.docx
+++ b/02_longitudinal_gwas/WP3_longitudinalGWAS_toy_dataset_analysis_guidelines.docx
@@ -8545,7 +8545,7 @@
           <w:bCs/>
           <w:b/>
         </w:rPr>
-        <w:t xml:space="preserve">Step 5: Compress summary statistics file and upload</w:t>
+        <w:t xml:space="preserve">Step 5: Compress summary statistics files and upload</w:t>
       </w:r>
     </w:p>
     <w:p>
@@ -8607,6 +8607,2189 @@
       </w:r>
       <w:r>
         <w:t xml:space="preserve">Irregular time intervals - R</w:t>
+      </w:r>
+    </w:p>
+    <w:p>
+      <w:pPr>
+        <w:pStyle w:val="FirstParagraph"/>
+      </w:pPr>
+      <w:r>
+        <w:rPr>
+          <w:bCs/>
+          <w:b/>
+        </w:rPr>
+        <w:t xml:space="preserve">Step 1: Compute the SNP effect size estimates</w:t>
+      </w:r>
+    </w:p>
+    <w:p>
+      <w:pPr>
+        <w:pStyle w:val="SourceCode"/>
+      </w:pPr>
+      <w:r>
+        <w:rPr>
+          <w:rStyle w:val="NormalTok"/>
+        </w:rPr>
+        <w:t xml:space="preserve">Rscript \</w:t>
+      </w:r>
+      <w:r>
+        <w:br/>
+      </w:r>
+      <w:r>
+        <w:rPr>
+          <w:rStyle w:val="SpecialCharTok"/>
+        </w:rPr>
+        <w:t xml:space="preserve">-</w:t>
+      </w:r>
+      <w:r>
+        <w:rPr>
+          <w:rStyle w:val="NormalTok"/>
+        </w:rPr>
+        <w:t xml:space="preserve">e </w:t>
+      </w:r>
+      <w:r>
+        <w:rPr>
+          <w:rStyle w:val="StringTok"/>
+        </w:rPr>
+        <w:t xml:space="preserve">'{</w:t>
+      </w:r>
+      <w:r>
+        <w:br/>
+      </w:r>
+      <w:r>
+        <w:rPr>
+          <w:rStyle w:val="StringTok"/>
+        </w:rPr>
+        <w:t xml:space="preserve">###########################################################################</w:t>
+      </w:r>
+      <w:r>
+        <w:br/>
+      </w:r>
+      <w:r>
+        <w:rPr>
+          <w:rStyle w:val="StringTok"/>
+        </w:rPr>
+        <w:t xml:space="preserve">#</w:t>
+      </w:r>
+      <w:r>
+        <w:br/>
+      </w:r>
+      <w:r>
+        <w:rPr>
+          <w:rStyle w:val="StringTok"/>
+        </w:rPr>
+        <w:t xml:space="preserve"># Libraries</w:t>
+      </w:r>
+      <w:r>
+        <w:br/>
+      </w:r>
+      <w:r>
+        <w:rPr>
+          <w:rStyle w:val="StringTok"/>
+        </w:rPr>
+        <w:t xml:space="preserve">#</w:t>
+      </w:r>
+      <w:r>
+        <w:br/>
+      </w:r>
+      <w:r>
+        <w:rPr>
+          <w:rStyle w:val="StringTok"/>
+        </w:rPr>
+        <w:t xml:space="preserve">###########################################################################</w:t>
+      </w:r>
+      <w:r>
+        <w:br/>
+      </w:r>
+      <w:r>
+        <w:rPr>
+          <w:rStyle w:val="StringTok"/>
+        </w:rPr>
+        <w:t xml:space="preserve">lib &lt;- c("plyr",</w:t>
+      </w:r>
+      <w:r>
+        <w:br/>
+      </w:r>
+      <w:r>
+        <w:rPr>
+          <w:rStyle w:val="StringTok"/>
+        </w:rPr>
+        <w:t xml:space="preserve">         "tidyr",</w:t>
+      </w:r>
+      <w:r>
+        <w:br/>
+      </w:r>
+      <w:r>
+        <w:rPr>
+          <w:rStyle w:val="StringTok"/>
+        </w:rPr>
+        <w:t xml:space="preserve">         "dplyr",</w:t>
+      </w:r>
+      <w:r>
+        <w:br/>
+      </w:r>
+      <w:r>
+        <w:rPr>
+          <w:rStyle w:val="StringTok"/>
+        </w:rPr>
+        <w:t xml:space="preserve">         "lubridate",</w:t>
+      </w:r>
+      <w:r>
+        <w:br/>
+      </w:r>
+      <w:r>
+        <w:rPr>
+          <w:rStyle w:val="StringTok"/>
+        </w:rPr>
+        <w:t xml:space="preserve">         "data.table",</w:t>
+      </w:r>
+      <w:r>
+        <w:br/>
+      </w:r>
+      <w:r>
+        <w:rPr>
+          <w:rStyle w:val="StringTok"/>
+        </w:rPr>
+        <w:t xml:space="preserve">         "stringr",</w:t>
+      </w:r>
+      <w:r>
+        <w:br/>
+      </w:r>
+      <w:r>
+        <w:rPr>
+          <w:rStyle w:val="StringTok"/>
+        </w:rPr>
+        <w:t xml:space="preserve">         "genio",</w:t>
+      </w:r>
+      <w:r>
+        <w:br/>
+      </w:r>
+      <w:r>
+        <w:rPr>
+          <w:rStyle w:val="StringTok"/>
+        </w:rPr>
+        <w:t xml:space="preserve">         "pbapply",</w:t>
+      </w:r>
+      <w:r>
+        <w:br/>
+      </w:r>
+      <w:r>
+        <w:rPr>
+          <w:rStyle w:val="StringTok"/>
+        </w:rPr>
+        <w:t xml:space="preserve">         "parallel"</w:t>
+      </w:r>
+      <w:r>
+        <w:br/>
+      </w:r>
+      <w:r>
+        <w:rPr>
+          <w:rStyle w:val="StringTok"/>
+        </w:rPr>
+        <w:t xml:space="preserve">         )</w:t>
+      </w:r>
+      <w:r>
+        <w:br/>
+      </w:r>
+      <w:r>
+        <w:rPr>
+          <w:rStyle w:val="StringTok"/>
+        </w:rPr>
+        <w:t xml:space="preserve">lapply(lib, require, character.only = TRUE)</w:t>
+      </w:r>
+      <w:r>
+        <w:br/>
+      </w:r>
+      <w:r>
+        <w:br/>
+      </w:r>
+      <w:r>
+        <w:rPr>
+          <w:rStyle w:val="StringTok"/>
+        </w:rPr>
+        <w:t xml:space="preserve">###########################################################################</w:t>
+      </w:r>
+      <w:r>
+        <w:br/>
+      </w:r>
+      <w:r>
+        <w:rPr>
+          <w:rStyle w:val="StringTok"/>
+        </w:rPr>
+        <w:t xml:space="preserve">#</w:t>
+      </w:r>
+      <w:r>
+        <w:br/>
+      </w:r>
+      <w:r>
+        <w:rPr>
+          <w:rStyle w:val="StringTok"/>
+        </w:rPr>
+        <w:t xml:space="preserve"># Paths</w:t>
+      </w:r>
+      <w:r>
+        <w:br/>
+      </w:r>
+      <w:r>
+        <w:rPr>
+          <w:rStyle w:val="StringTok"/>
+        </w:rPr>
+        <w:t xml:space="preserve">#</w:t>
+      </w:r>
+      <w:r>
+        <w:br/>
+      </w:r>
+      <w:r>
+        <w:rPr>
+          <w:rStyle w:val="StringTok"/>
+        </w:rPr>
+        <w:t xml:space="preserve">###########################################################################</w:t>
+      </w:r>
+      <w:r>
+        <w:br/>
+      </w:r>
+      <w:r>
+        <w:br/>
+      </w:r>
+      <w:r>
+        <w:rPr>
+          <w:rStyle w:val="StringTok"/>
+        </w:rPr>
+        <w:t xml:space="preserve">main_path &lt;- "//your_path//"</w:t>
+      </w:r>
+      <w:r>
+        <w:br/>
+      </w:r>
+      <w:r>
+        <w:br/>
+      </w:r>
+      <w:r>
+        <w:rPr>
+          <w:rStyle w:val="StringTok"/>
+        </w:rPr>
+        <w:t xml:space="preserve">###########################################################################</w:t>
+      </w:r>
+      <w:r>
+        <w:br/>
+      </w:r>
+      <w:r>
+        <w:rPr>
+          <w:rStyle w:val="StringTok"/>
+        </w:rPr>
+        <w:t xml:space="preserve">#</w:t>
+      </w:r>
+      <w:r>
+        <w:br/>
+      </w:r>
+      <w:r>
+        <w:rPr>
+          <w:rStyle w:val="StringTok"/>
+        </w:rPr>
+        <w:t xml:space="preserve"># Source files</w:t>
+      </w:r>
+      <w:r>
+        <w:br/>
+      </w:r>
+      <w:r>
+        <w:rPr>
+          <w:rStyle w:val="StringTok"/>
+        </w:rPr>
+        <w:t xml:space="preserve">#</w:t>
+      </w:r>
+      <w:r>
+        <w:br/>
+      </w:r>
+      <w:r>
+        <w:rPr>
+          <w:rStyle w:val="StringTok"/>
+        </w:rPr>
+        <w:t xml:space="preserve">###########################################################################</w:t>
+      </w:r>
+      <w:r>
+        <w:br/>
+      </w:r>
+      <w:r>
+        <w:br/>
+      </w:r>
+      <w:r>
+        <w:rPr>
+          <w:rStyle w:val="StringTok"/>
+        </w:rPr>
+        <w:t xml:space="preserve">source(paste0(main_path, </w:t>
+      </w:r>
+      <w:r>
+        <w:br/>
+      </w:r>
+      <w:r>
+        <w:rPr>
+          <w:rStyle w:val="StringTok"/>
+        </w:rPr>
+        <w:t xml:space="preserve">              "Source/",</w:t>
+      </w:r>
+      <w:r>
+        <w:br/>
+      </w:r>
+      <w:r>
+        <w:rPr>
+          <w:rStyle w:val="StringTok"/>
+        </w:rPr>
+        <w:t xml:space="preserve">              "modeling_functions", </w:t>
+      </w:r>
+      <w:r>
+        <w:br/>
+      </w:r>
+      <w:r>
+        <w:rPr>
+          <w:rStyle w:val="StringTok"/>
+        </w:rPr>
+        <w:t xml:space="preserve">              ".R"))</w:t>
+      </w:r>
+      <w:r>
+        <w:br/>
+      </w:r>
+      <w:r>
+        <w:br/>
+      </w:r>
+      <w:r>
+        <w:rPr>
+          <w:rStyle w:val="StringTok"/>
+        </w:rPr>
+        <w:t xml:space="preserve">###########################################################################</w:t>
+      </w:r>
+      <w:r>
+        <w:br/>
+      </w:r>
+      <w:r>
+        <w:rPr>
+          <w:rStyle w:val="StringTok"/>
+        </w:rPr>
+        <w:t xml:space="preserve">#</w:t>
+      </w:r>
+      <w:r>
+        <w:br/>
+      </w:r>
+      <w:r>
+        <w:rPr>
+          <w:rStyle w:val="StringTok"/>
+        </w:rPr>
+        <w:t xml:space="preserve"># Data importation</w:t>
+      </w:r>
+      <w:r>
+        <w:br/>
+      </w:r>
+      <w:r>
+        <w:rPr>
+          <w:rStyle w:val="StringTok"/>
+        </w:rPr>
+        <w:t xml:space="preserve">#</w:t>
+      </w:r>
+      <w:r>
+        <w:br/>
+      </w:r>
+      <w:r>
+        <w:rPr>
+          <w:rStyle w:val="StringTok"/>
+        </w:rPr>
+        <w:t xml:space="preserve">###########################################################################</w:t>
+      </w:r>
+      <w:r>
+        <w:br/>
+      </w:r>
+      <w:r>
+        <w:rPr>
+          <w:rStyle w:val="StringTok"/>
+        </w:rPr>
+        <w:t xml:space="preserve">proj                      &lt;- read.delim(paste0(main_path, "Output//", "B4U_HUA_toy_projections.txt"))</w:t>
+      </w:r>
+      <w:r>
+        <w:br/>
+      </w:r>
+      <w:r>
+        <w:br/>
+      </w:r>
+      <w:r>
+        <w:rPr>
+          <w:rStyle w:val="StringTok"/>
+        </w:rPr>
+        <w:t xml:space="preserve">#---- Read PLINK files:</w:t>
+      </w:r>
+      <w:r>
+        <w:br/>
+      </w:r>
+      <w:r>
+        <w:rPr>
+          <w:rStyle w:val="StringTok"/>
+        </w:rPr>
+        <w:t xml:space="preserve">plink_data                &lt;- genio::read_plink(paste0(main_path, "Data/", "B4U_HUA_toy_genetics"))</w:t>
+      </w:r>
+      <w:r>
+        <w:br/>
+      </w:r>
+      <w:r>
+        <w:br/>
+      </w:r>
+      <w:r>
+        <w:rPr>
+          <w:rStyle w:val="StringTok"/>
+        </w:rPr>
+        <w:t xml:space="preserve">sumstats_BMI_adulthood    &lt;- data.table::fread(paste0(main_path, "Output//", "Toy_bmi_summary_adults.txt"),     header = TRUE)</w:t>
+      </w:r>
+      <w:r>
+        <w:br/>
+      </w:r>
+      <w:r>
+        <w:rPr>
+          <w:rStyle w:val="StringTok"/>
+        </w:rPr>
+        <w:t xml:space="preserve">sumstats_BMI_elderly      &lt;- data.table::fread(paste0(main_path, "Output//", "Toy_bmi_summary_elderly.txt"),    header = TRUE)</w:t>
+      </w:r>
+      <w:r>
+        <w:br/>
+      </w:r>
+      <w:r>
+        <w:rPr>
+          <w:rStyle w:val="StringTok"/>
+        </w:rPr>
+        <w:t xml:space="preserve">sumstats_weight_adulthood &lt;- data.table::fread(paste0(main_path, "Output//", "Toy_weight_summary_adults.txt"),  header = TRUE)</w:t>
+      </w:r>
+      <w:r>
+        <w:br/>
+      </w:r>
+      <w:r>
+        <w:rPr>
+          <w:rStyle w:val="StringTok"/>
+        </w:rPr>
+        <w:t xml:space="preserve">sumstats_weight_elderly   &lt;- data.table::fread(paste0(main_path, "Output//", "Toy_weight_summary_elderly.txt"), header = TRUE)</w:t>
+      </w:r>
+      <w:r>
+        <w:br/>
+      </w:r>
+      <w:r>
+        <w:br/>
+      </w:r>
+      <w:r>
+        <w:rPr>
+          <w:rStyle w:val="StringTok"/>
+        </w:rPr>
+        <w:t xml:space="preserve">###########################################################################</w:t>
+      </w:r>
+      <w:r>
+        <w:br/>
+      </w:r>
+      <w:r>
+        <w:rPr>
+          <w:rStyle w:val="StringTok"/>
+        </w:rPr>
+        <w:t xml:space="preserve">#</w:t>
+      </w:r>
+      <w:r>
+        <w:br/>
+      </w:r>
+      <w:r>
+        <w:rPr>
+          <w:rStyle w:val="StringTok"/>
+        </w:rPr>
+        <w:t xml:space="preserve"># Data processing</w:t>
+      </w:r>
+      <w:r>
+        <w:br/>
+      </w:r>
+      <w:r>
+        <w:rPr>
+          <w:rStyle w:val="StringTok"/>
+        </w:rPr>
+        <w:t xml:space="preserve">#</w:t>
+      </w:r>
+      <w:r>
+        <w:br/>
+      </w:r>
+      <w:r>
+        <w:rPr>
+          <w:rStyle w:val="StringTok"/>
+        </w:rPr>
+        <w:t xml:space="preserve">###########################################################################</w:t>
+      </w:r>
+      <w:r>
+        <w:br/>
+      </w:r>
+      <w:r>
+        <w:rPr>
+          <w:rStyle w:val="StringTok"/>
+        </w:rPr>
+        <w:t xml:space="preserve">proj$FID_IID   &lt;- paste(proj$FID, proj$IID, sep = "_")</w:t>
+      </w:r>
+      <w:r>
+        <w:br/>
+      </w:r>
+      <w:r>
+        <w:rPr>
+          <w:rStyle w:val="StringTok"/>
+        </w:rPr>
+        <w:t xml:space="preserve">proj_cols_keep &lt;- c("FID_IID",</w:t>
+      </w:r>
+      <w:r>
+        <w:br/>
+      </w:r>
+      <w:r>
+        <w:rPr>
+          <w:rStyle w:val="StringTok"/>
+        </w:rPr>
+        <w:t xml:space="preserve">                    "FID",</w:t>
+      </w:r>
+      <w:r>
+        <w:br/>
+      </w:r>
+      <w:r>
+        <w:rPr>
+          <w:rStyle w:val="StringTok"/>
+        </w:rPr>
+        <w:t xml:space="preserve">                    "IID",</w:t>
+      </w:r>
+      <w:r>
+        <w:br/>
+      </w:r>
+      <w:r>
+        <w:rPr>
+          <w:rStyle w:val="StringTok"/>
+        </w:rPr>
+        <w:t xml:space="preserve">                    paste0("PC",1:10))</w:t>
+      </w:r>
+      <w:r>
+        <w:br/>
+      </w:r>
+      <w:r>
+        <w:rPr>
+          <w:rStyle w:val="StringTok"/>
+        </w:rPr>
+        <w:t xml:space="preserve">proj           &lt;- proj[proj_cols_keep]</w:t>
+      </w:r>
+      <w:r>
+        <w:br/>
+      </w:r>
+      <w:r>
+        <w:br/>
+      </w:r>
+      <w:r>
+        <w:rPr>
+          <w:rStyle w:val="StringTok"/>
+        </w:rPr>
+        <w:t xml:space="preserve"># Round eigenvectors to the 3rd digit</w:t>
+      </w:r>
+      <w:r>
+        <w:br/>
+      </w:r>
+      <w:r>
+        <w:rPr>
+          <w:rStyle w:val="StringTok"/>
+        </w:rPr>
+        <w:t xml:space="preserve">for ( i in 4:ncol(proj )) proj[,i] &lt;- round(proj[,i],3)</w:t>
+      </w:r>
+      <w:r>
+        <w:br/>
+      </w:r>
+      <w:r>
+        <w:br/>
+      </w:r>
+      <w:r>
+        <w:rPr>
+          <w:rStyle w:val="StringTok"/>
+        </w:rPr>
+        <w:t xml:space="preserve">class(sumstats_BMI_adulthood) &lt;- </w:t>
+      </w:r>
+      <w:r>
+        <w:br/>
+      </w:r>
+      <w:r>
+        <w:rPr>
+          <w:rStyle w:val="StringTok"/>
+        </w:rPr>
+        <w:t xml:space="preserve">  class(sumstats_BMI_elderly) &lt;- </w:t>
+      </w:r>
+      <w:r>
+        <w:br/>
+      </w:r>
+      <w:r>
+        <w:rPr>
+          <w:rStyle w:val="StringTok"/>
+        </w:rPr>
+        <w:t xml:space="preserve">  class(sumstats_weight_adulthood) &lt;- </w:t>
+      </w:r>
+      <w:r>
+        <w:br/>
+      </w:r>
+      <w:r>
+        <w:rPr>
+          <w:rStyle w:val="StringTok"/>
+        </w:rPr>
+        <w:t xml:space="preserve">  class(sumstats_weight_elderly) &lt;- class(sumstats_weight_elderly)[2] </w:t>
+      </w:r>
+      <w:r>
+        <w:br/>
+      </w:r>
+      <w:r>
+        <w:br/>
+      </w:r>
+      <w:r>
+        <w:rPr>
+          <w:rStyle w:val="StringTok"/>
+        </w:rPr>
+        <w:t xml:space="preserve">sumstats_BMI_adulthood &lt;- </w:t>
+      </w:r>
+      <w:r>
+        <w:br/>
+      </w:r>
+      <w:r>
+        <w:rPr>
+          <w:rStyle w:val="StringTok"/>
+        </w:rPr>
+        <w:t xml:space="preserve">  sumstats_BMI_adulthood %&gt;% </w:t>
+      </w:r>
+      <w:r>
+        <w:br/>
+      </w:r>
+      <w:r>
+        <w:rPr>
+          <w:rStyle w:val="StringTok"/>
+        </w:rPr>
+        <w:t xml:space="preserve">  left_join(proj, c("FID_IID" = "FID_IID"))</w:t>
+      </w:r>
+      <w:r>
+        <w:br/>
+      </w:r>
+      <w:r>
+        <w:br/>
+      </w:r>
+      <w:r>
+        <w:rPr>
+          <w:rStyle w:val="StringTok"/>
+        </w:rPr>
+        <w:t xml:space="preserve">sumstats_BMI_elderly &lt;- </w:t>
+      </w:r>
+      <w:r>
+        <w:br/>
+      </w:r>
+      <w:r>
+        <w:rPr>
+          <w:rStyle w:val="StringTok"/>
+        </w:rPr>
+        <w:t xml:space="preserve">  sumstats_BMI_elderly %&gt;% </w:t>
+      </w:r>
+      <w:r>
+        <w:br/>
+      </w:r>
+      <w:r>
+        <w:rPr>
+          <w:rStyle w:val="StringTok"/>
+        </w:rPr>
+        <w:t xml:space="preserve">  left_join(proj, c("FID_IID" = "FID_IID"))</w:t>
+      </w:r>
+      <w:r>
+        <w:br/>
+      </w:r>
+      <w:r>
+        <w:br/>
+      </w:r>
+      <w:r>
+        <w:rPr>
+          <w:rStyle w:val="StringTok"/>
+        </w:rPr>
+        <w:t xml:space="preserve">sumstats_weight_adulthood &lt;- </w:t>
+      </w:r>
+      <w:r>
+        <w:br/>
+      </w:r>
+      <w:r>
+        <w:rPr>
+          <w:rStyle w:val="StringTok"/>
+        </w:rPr>
+        <w:t xml:space="preserve">  sumstats_weight_adulthood %&gt;% </w:t>
+      </w:r>
+      <w:r>
+        <w:br/>
+      </w:r>
+      <w:r>
+        <w:rPr>
+          <w:rStyle w:val="StringTok"/>
+        </w:rPr>
+        <w:t xml:space="preserve">  left_join(proj, c("FID_IID" = "FID_IID"))</w:t>
+      </w:r>
+      <w:r>
+        <w:br/>
+      </w:r>
+      <w:r>
+        <w:br/>
+      </w:r>
+      <w:r>
+        <w:rPr>
+          <w:rStyle w:val="StringTok"/>
+        </w:rPr>
+        <w:t xml:space="preserve">sumstats_weight_elderly &lt;- </w:t>
+      </w:r>
+      <w:r>
+        <w:br/>
+      </w:r>
+      <w:r>
+        <w:rPr>
+          <w:rStyle w:val="StringTok"/>
+        </w:rPr>
+        <w:t xml:space="preserve">  sumstats_weight_elderly %&gt;% </w:t>
+      </w:r>
+      <w:r>
+        <w:br/>
+      </w:r>
+      <w:r>
+        <w:rPr>
+          <w:rStyle w:val="StringTok"/>
+        </w:rPr>
+        <w:t xml:space="preserve">  left_join(proj, c("FID_IID" = "FID_IID"))</w:t>
+      </w:r>
+      <w:r>
+        <w:br/>
+      </w:r>
+      <w:r>
+        <w:br/>
+      </w:r>
+      <w:r>
+        <w:rPr>
+          <w:rStyle w:val="StringTok"/>
+        </w:rPr>
+        <w:t xml:space="preserve">###########################################################################</w:t>
+      </w:r>
+      <w:r>
+        <w:br/>
+      </w:r>
+      <w:r>
+        <w:rPr>
+          <w:rStyle w:val="StringTok"/>
+        </w:rPr>
+        <w:t xml:space="preserve">#</w:t>
+      </w:r>
+      <w:r>
+        <w:br/>
+      </w:r>
+      <w:r>
+        <w:rPr>
+          <w:rStyle w:val="StringTok"/>
+        </w:rPr>
+        <w:t xml:space="preserve"># Data management - genotype file</w:t>
+      </w:r>
+      <w:r>
+        <w:br/>
+      </w:r>
+      <w:r>
+        <w:rPr>
+          <w:rStyle w:val="StringTok"/>
+        </w:rPr>
+        <w:t xml:space="preserve">#</w:t>
+      </w:r>
+      <w:r>
+        <w:br/>
+      </w:r>
+      <w:r>
+        <w:rPr>
+          <w:rStyle w:val="StringTok"/>
+        </w:rPr>
+        <w:t xml:space="preserve">###########################################################################</w:t>
+      </w:r>
+      <w:r>
+        <w:br/>
+      </w:r>
+      <w:r>
+        <w:br/>
+      </w:r>
+      <w:r>
+        <w:rPr>
+          <w:rStyle w:val="StringTok"/>
+        </w:rPr>
+        <w:t xml:space="preserve">BMI_keep_cols    &lt;- c("IID",</w:t>
+      </w:r>
+      <w:r>
+        <w:br/>
+      </w:r>
+      <w:r>
+        <w:rPr>
+          <w:rStyle w:val="StringTok"/>
+        </w:rPr>
+        <w:t xml:space="preserve">                      "BMI_Beta", </w:t>
+      </w:r>
+      <w:r>
+        <w:br/>
+      </w:r>
+      <w:r>
+        <w:rPr>
+          <w:rStyle w:val="StringTok"/>
+        </w:rPr>
+        <w:t xml:space="preserve">                      "M_Age",</w:t>
+      </w:r>
+      <w:r>
+        <w:br/>
+      </w:r>
+      <w:r>
+        <w:rPr>
+          <w:rStyle w:val="StringTok"/>
+        </w:rPr>
+        <w:t xml:space="preserve">                      "S_Age",</w:t>
+      </w:r>
+      <w:r>
+        <w:br/>
+      </w:r>
+      <w:r>
+        <w:rPr>
+          <w:rStyle w:val="StringTok"/>
+        </w:rPr>
+        <w:t xml:space="preserve">                      "N",</w:t>
+      </w:r>
+      <w:r>
+        <w:br/>
+      </w:r>
+      <w:r>
+        <w:rPr>
+          <w:rStyle w:val="StringTok"/>
+        </w:rPr>
+        <w:t xml:space="preserve">                      "Sex", </w:t>
+      </w:r>
+      <w:r>
+        <w:br/>
+      </w:r>
+      <w:r>
+        <w:rPr>
+          <w:rStyle w:val="StringTok"/>
+        </w:rPr>
+        <w:t xml:space="preserve">                      paste0("PC", 1:10))</w:t>
+      </w:r>
+      <w:r>
+        <w:br/>
+      </w:r>
+      <w:r>
+        <w:rPr>
+          <w:rStyle w:val="StringTok"/>
+        </w:rPr>
+        <w:t xml:space="preserve">weight_keep_cols &lt;- c("IID", </w:t>
+      </w:r>
+      <w:r>
+        <w:br/>
+      </w:r>
+      <w:r>
+        <w:rPr>
+          <w:rStyle w:val="StringTok"/>
+        </w:rPr>
+        <w:t xml:space="preserve">                      "Weight_Beta", </w:t>
+      </w:r>
+      <w:r>
+        <w:br/>
+      </w:r>
+      <w:r>
+        <w:rPr>
+          <w:rStyle w:val="StringTok"/>
+        </w:rPr>
+        <w:t xml:space="preserve">                      "M_Age",</w:t>
+      </w:r>
+      <w:r>
+        <w:br/>
+      </w:r>
+      <w:r>
+        <w:rPr>
+          <w:rStyle w:val="StringTok"/>
+        </w:rPr>
+        <w:t xml:space="preserve">                      "S_Age",</w:t>
+      </w:r>
+      <w:r>
+        <w:br/>
+      </w:r>
+      <w:r>
+        <w:rPr>
+          <w:rStyle w:val="StringTok"/>
+        </w:rPr>
+        <w:t xml:space="preserve">                      "N",</w:t>
+      </w:r>
+      <w:r>
+        <w:br/>
+      </w:r>
+      <w:r>
+        <w:rPr>
+          <w:rStyle w:val="StringTok"/>
+        </w:rPr>
+        <w:t xml:space="preserve">                      "Sex", </w:t>
+      </w:r>
+      <w:r>
+        <w:br/>
+      </w:r>
+      <w:r>
+        <w:rPr>
+          <w:rStyle w:val="StringTok"/>
+        </w:rPr>
+        <w:t xml:space="preserve">                      "Height_med",</w:t>
+      </w:r>
+      <w:r>
+        <w:br/>
+      </w:r>
+      <w:r>
+        <w:rPr>
+          <w:rStyle w:val="StringTok"/>
+        </w:rPr>
+        <w:t xml:space="preserve">                      paste0("PC", 1:10))</w:t>
+      </w:r>
+      <w:r>
+        <w:br/>
+      </w:r>
+      <w:r>
+        <w:br/>
+      </w:r>
+      <w:r>
+        <w:rPr>
+          <w:rStyle w:val="StringTok"/>
+        </w:rPr>
+        <w:t xml:space="preserve">sumstats_BMI_adulthood    &lt;- sumstats_BMI_adulthood[BMI_keep_cols]</w:t>
+      </w:r>
+      <w:r>
+        <w:br/>
+      </w:r>
+      <w:r>
+        <w:rPr>
+          <w:rStyle w:val="StringTok"/>
+        </w:rPr>
+        <w:t xml:space="preserve">sumstats_BMI_elderly      &lt;- sumstats_BMI_elderly[BMI_keep_cols]</w:t>
+      </w:r>
+      <w:r>
+        <w:br/>
+      </w:r>
+      <w:r>
+        <w:br/>
+      </w:r>
+      <w:r>
+        <w:rPr>
+          <w:rStyle w:val="StringTok"/>
+        </w:rPr>
+        <w:t xml:space="preserve">sumstats_weight_adulthood &lt;- sumstats_weight_adulthood[weight_keep_cols]</w:t>
+      </w:r>
+      <w:r>
+        <w:br/>
+      </w:r>
+      <w:r>
+        <w:rPr>
+          <w:rStyle w:val="StringTok"/>
+        </w:rPr>
+        <w:t xml:space="preserve">sumstats_weight_elderly   &lt;- sumstats_weight_elderly[weight_keep_cols]</w:t>
+      </w:r>
+      <w:r>
+        <w:br/>
+      </w:r>
+      <w:r>
+        <w:br/>
+      </w:r>
+      <w:r>
+        <w:rPr>
+          <w:rStyle w:val="StringTok"/>
+        </w:rPr>
+        <w:t xml:space="preserve"># dim(plink_data$X)</w:t>
+      </w:r>
+      <w:r>
+        <w:br/>
+      </w:r>
+      <w:r>
+        <w:rPr>
+          <w:rStyle w:val="StringTok"/>
+        </w:rPr>
+        <w:t xml:space="preserve"># [1] 441806     90</w:t>
+      </w:r>
+      <w:r>
+        <w:br/>
+      </w:r>
+      <w:r>
+        <w:br/>
+      </w:r>
+      <w:r>
+        <w:rPr>
+          <w:rStyle w:val="StringTok"/>
+        </w:rPr>
+        <w:t xml:space="preserve">#---- Convert to a data frame [takes a few mins]</w:t>
+      </w:r>
+      <w:r>
+        <w:br/>
+      </w:r>
+      <w:r>
+        <w:rPr>
+          <w:rStyle w:val="StringTok"/>
+        </w:rPr>
+        <w:t xml:space="preserve">genotype_matrix &lt;- as.data.frame(as.matrix(plink_data$X))</w:t>
+      </w:r>
+      <w:r>
+        <w:br/>
+      </w:r>
+      <w:r>
+        <w:rPr>
+          <w:rStyle w:val="StringTok"/>
+        </w:rPr>
+        <w:t xml:space="preserve">genotype_matrix &lt;- t(genotype_matrix)</w:t>
+      </w:r>
+      <w:r>
+        <w:br/>
+      </w:r>
+      <w:r>
+        <w:br/>
+      </w:r>
+      <w:r>
+        <w:rPr>
+          <w:rStyle w:val="StringTok"/>
+        </w:rPr>
+        <w:t xml:space="preserve"># Visual inspection:</w:t>
+      </w:r>
+      <w:r>
+        <w:br/>
+      </w:r>
+      <w:r>
+        <w:rPr>
+          <w:rStyle w:val="StringTok"/>
+        </w:rPr>
+        <w:t xml:space="preserve"># genotype_matrix[1:3, 1:4]</w:t>
+      </w:r>
+      <w:r>
+        <w:br/>
+      </w:r>
+      <w:r>
+        <w:rPr>
+          <w:rStyle w:val="StringTok"/>
+        </w:rPr>
+        <w:t xml:space="preserve"># genotype_matrix[8043:8045, 441804:441806]</w:t>
+      </w:r>
+      <w:r>
+        <w:br/>
+      </w:r>
+      <w:r>
+        <w:br/>
+      </w:r>
+      <w:r>
+        <w:rPr>
+          <w:rStyle w:val="StringTok"/>
+        </w:rPr>
+        <w:t xml:space="preserve"># Individual annotations:</w:t>
+      </w:r>
+      <w:r>
+        <w:br/>
+      </w:r>
+      <w:r>
+        <w:rPr>
+          <w:rStyle w:val="StringTok"/>
+        </w:rPr>
+        <w:t xml:space="preserve">fam_annotations &lt;- plink_data$fam</w:t>
+      </w:r>
+      <w:r>
+        <w:br/>
+      </w:r>
+      <w:r>
+        <w:br/>
+      </w:r>
+      <w:r>
+        <w:rPr>
+          <w:rStyle w:val="StringTok"/>
+        </w:rPr>
+        <w:t xml:space="preserve">#head(fam_annotations)</w:t>
+      </w:r>
+      <w:r>
+        <w:br/>
+      </w:r>
+      <w:r>
+        <w:br/>
+      </w:r>
+      <w:r>
+        <w:rPr>
+          <w:rStyle w:val="StringTok"/>
+        </w:rPr>
+        <w:t xml:space="preserve"># [takes a few mins]</w:t>
+      </w:r>
+      <w:r>
+        <w:br/>
+      </w:r>
+      <w:r>
+        <w:rPr>
+          <w:rStyle w:val="StringTok"/>
+        </w:rPr>
+        <w:t xml:space="preserve">fam_annotations &lt;- cbind(fam_annotations,</w:t>
+      </w:r>
+      <w:r>
+        <w:br/>
+      </w:r>
+      <w:r>
+        <w:rPr>
+          <w:rStyle w:val="StringTok"/>
+        </w:rPr>
+        <w:t xml:space="preserve">                         genotype_matrix)</w:t>
+      </w:r>
+      <w:r>
+        <w:br/>
+      </w:r>
+      <w:r>
+        <w:br/>
+      </w:r>
+      <w:r>
+        <w:rPr>
+          <w:rStyle w:val="StringTok"/>
+        </w:rPr>
+        <w:t xml:space="preserve"># Check: fam_annotations[1:4, 1:4]</w:t>
+      </w:r>
+      <w:r>
+        <w:br/>
+      </w:r>
+      <w:r>
+        <w:rPr>
+          <w:rStyle w:val="StringTok"/>
+        </w:rPr>
+        <w:t xml:space="preserve">fam_annotations$pat   &lt;- NULL</w:t>
+      </w:r>
+      <w:r>
+        <w:br/>
+      </w:r>
+      <w:r>
+        <w:rPr>
+          <w:rStyle w:val="StringTok"/>
+        </w:rPr>
+        <w:t xml:space="preserve">fam_annotations$id    &lt;- NULL</w:t>
+      </w:r>
+      <w:r>
+        <w:br/>
+      </w:r>
+      <w:r>
+        <w:rPr>
+          <w:rStyle w:val="StringTok"/>
+        </w:rPr>
+        <w:t xml:space="preserve">fam_annotations$mat   &lt;- NULL</w:t>
+      </w:r>
+      <w:r>
+        <w:br/>
+      </w:r>
+      <w:r>
+        <w:rPr>
+          <w:rStyle w:val="StringTok"/>
+        </w:rPr>
+        <w:t xml:space="preserve">fam_annotations$sex   &lt;- NULL</w:t>
+      </w:r>
+      <w:r>
+        <w:br/>
+      </w:r>
+      <w:r>
+        <w:rPr>
+          <w:rStyle w:val="StringTok"/>
+        </w:rPr>
+        <w:t xml:space="preserve">fam_annotations$pheno &lt;- NULL</w:t>
+      </w:r>
+      <w:r>
+        <w:br/>
+      </w:r>
+      <w:r>
+        <w:br/>
+      </w:r>
+      <w:r>
+        <w:rPr>
+          <w:rStyle w:val="StringTok"/>
+        </w:rPr>
+        <w:t xml:space="preserve">rownames(fam_annotations) &lt;- NULL</w:t>
+      </w:r>
+      <w:r>
+        <w:br/>
+      </w:r>
+      <w:r>
+        <w:br/>
+      </w:r>
+      <w:r>
+        <w:rPr>
+          <w:rStyle w:val="StringTok"/>
+        </w:rPr>
+        <w:t xml:space="preserve"># Check:</w:t>
+      </w:r>
+      <w:r>
+        <w:br/>
+      </w:r>
+      <w:r>
+        <w:rPr>
+          <w:rStyle w:val="StringTok"/>
+        </w:rPr>
+        <w:t xml:space="preserve"># fam_annotations[1:4, 1:4]</w:t>
+      </w:r>
+      <w:r>
+        <w:br/>
+      </w:r>
+      <w:r>
+        <w:rPr>
+          <w:rStyle w:val="StringTok"/>
+        </w:rPr>
+        <w:t xml:space="preserve"># dim(fam_annotations) </w:t>
+      </w:r>
+      <w:r>
+        <w:br/>
+      </w:r>
+      <w:r>
+        <w:br/>
+      </w:r>
+      <w:r>
+        <w:rPr>
+          <w:rStyle w:val="StringTok"/>
+        </w:rPr>
+        <w:t xml:space="preserve">#---- Merge the PCA and genotypic data [takes less than a minute]:</w:t>
+      </w:r>
+      <w:r>
+        <w:br/>
+      </w:r>
+      <w:r>
+        <w:rPr>
+          <w:rStyle w:val="StringTok"/>
+        </w:rPr>
+        <w:t xml:space="preserve">sumstats_BMI_adulthood &lt;-</w:t>
+      </w:r>
+      <w:r>
+        <w:br/>
+      </w:r>
+      <w:r>
+        <w:rPr>
+          <w:rStyle w:val="StringTok"/>
+        </w:rPr>
+        <w:t xml:space="preserve">  sumstats_BMI_adulthood %&gt;%</w:t>
+      </w:r>
+      <w:r>
+        <w:br/>
+      </w:r>
+      <w:r>
+        <w:rPr>
+          <w:rStyle w:val="StringTok"/>
+        </w:rPr>
+        <w:t xml:space="preserve">  left_join(fam_annotations, c("IID" = "fam"))</w:t>
+      </w:r>
+      <w:r>
+        <w:br/>
+      </w:r>
+      <w:r>
+        <w:br/>
+      </w:r>
+      <w:r>
+        <w:rPr>
+          <w:rStyle w:val="StringTok"/>
+        </w:rPr>
+        <w:t xml:space="preserve">sumstats_BMI_elderly &lt;-</w:t>
+      </w:r>
+      <w:r>
+        <w:br/>
+      </w:r>
+      <w:r>
+        <w:rPr>
+          <w:rStyle w:val="StringTok"/>
+        </w:rPr>
+        <w:t xml:space="preserve">  sumstats_BMI_elderly %&gt;%</w:t>
+      </w:r>
+      <w:r>
+        <w:br/>
+      </w:r>
+      <w:r>
+        <w:rPr>
+          <w:rStyle w:val="StringTok"/>
+        </w:rPr>
+        <w:t xml:space="preserve">  left_join(fam_annotations, c("IID" = "fam"))</w:t>
+      </w:r>
+      <w:r>
+        <w:br/>
+      </w:r>
+      <w:r>
+        <w:br/>
+      </w:r>
+      <w:r>
+        <w:rPr>
+          <w:rStyle w:val="StringTok"/>
+        </w:rPr>
+        <w:t xml:space="preserve">sumstats_weight_adulthood &lt;-</w:t>
+      </w:r>
+      <w:r>
+        <w:br/>
+      </w:r>
+      <w:r>
+        <w:rPr>
+          <w:rStyle w:val="StringTok"/>
+        </w:rPr>
+        <w:t xml:space="preserve">  sumstats_weight_adulthood %&gt;%</w:t>
+      </w:r>
+      <w:r>
+        <w:br/>
+      </w:r>
+      <w:r>
+        <w:rPr>
+          <w:rStyle w:val="StringTok"/>
+        </w:rPr>
+        <w:t xml:space="preserve">  left_join(fam_annotations, c("IID" = "fam"))</w:t>
+      </w:r>
+      <w:r>
+        <w:br/>
+      </w:r>
+      <w:r>
+        <w:br/>
+      </w:r>
+      <w:r>
+        <w:rPr>
+          <w:rStyle w:val="StringTok"/>
+        </w:rPr>
+        <w:t xml:space="preserve">sumstats_weight_elderly &lt;-</w:t>
+      </w:r>
+      <w:r>
+        <w:br/>
+      </w:r>
+      <w:r>
+        <w:rPr>
+          <w:rStyle w:val="StringTok"/>
+        </w:rPr>
+        <w:t xml:space="preserve">  sumstats_weight_elderly %&gt;%</w:t>
+      </w:r>
+      <w:r>
+        <w:br/>
+      </w:r>
+      <w:r>
+        <w:rPr>
+          <w:rStyle w:val="StringTok"/>
+        </w:rPr>
+        <w:t xml:space="preserve">  left_join(fam_annotations, c("IID" = "fam"))</w:t>
+      </w:r>
+      <w:r>
+        <w:br/>
+      </w:r>
+      <w:r>
+        <w:br/>
+      </w:r>
+      <w:r>
+        <w:rPr>
+          <w:rStyle w:val="StringTok"/>
+        </w:rPr>
+        <w:t xml:space="preserve">###########################################################################</w:t>
+      </w:r>
+      <w:r>
+        <w:br/>
+      </w:r>
+      <w:r>
+        <w:rPr>
+          <w:rStyle w:val="StringTok"/>
+        </w:rPr>
+        <w:t xml:space="preserve">#</w:t>
+      </w:r>
+      <w:r>
+        <w:br/>
+      </w:r>
+      <w:r>
+        <w:rPr>
+          <w:rStyle w:val="StringTok"/>
+        </w:rPr>
+        <w:t xml:space="preserve"># Modeling - estimation of SNP effect sizes</w:t>
+      </w:r>
+      <w:r>
+        <w:br/>
+      </w:r>
+      <w:r>
+        <w:rPr>
+          <w:rStyle w:val="StringTok"/>
+        </w:rPr>
+        <w:t xml:space="preserve">#</w:t>
+      </w:r>
+      <w:r>
+        <w:br/>
+      </w:r>
+      <w:r>
+        <w:rPr>
+          <w:rStyle w:val="StringTok"/>
+        </w:rPr>
+        <w:t xml:space="preserve">###########################################################################</w:t>
+      </w:r>
+      <w:r>
+        <w:br/>
+      </w:r>
+      <w:r>
+        <w:br/>
+      </w:r>
+      <w:r>
+        <w:rPr>
+          <w:rStyle w:val="StringTok"/>
+        </w:rPr>
+        <w:t xml:space="preserve"># ---- NOTE:</w:t>
+      </w:r>
+      <w:r>
+        <w:br/>
+      </w:r>
+      <w:r>
+        <w:rPr>
+          <w:rStyle w:val="StringTok"/>
+        </w:rPr>
+        <w:t xml:space="preserve"># The following assumes that the analyst is working on a Linux computational environment.</w:t>
+      </w:r>
+      <w:r>
+        <w:br/>
+      </w:r>
+      <w:r>
+        <w:rPr>
+          <w:rStyle w:val="StringTok"/>
+        </w:rPr>
+        <w:t xml:space="preserve"># Please specify the number of cores you wish to use.</w:t>
+      </w:r>
+      <w:r>
+        <w:br/>
+      </w:r>
+      <w:r>
+        <w:br/>
+      </w:r>
+      <w:r>
+        <w:rPr>
+          <w:rStyle w:val="StringTok"/>
+        </w:rPr>
+        <w:t xml:space="preserve">modeling_BMI_adulthood    &lt;- modeling_fun(input_data = sumstats_BMI_adulthood,</w:t>
+      </w:r>
+      <w:r>
+        <w:br/>
+      </w:r>
+      <w:r>
+        <w:rPr>
+          <w:rStyle w:val="StringTok"/>
+        </w:rPr>
+        <w:t xml:space="preserve">                                          pheno      = "BMI",</w:t>
+      </w:r>
+      <w:r>
+        <w:br/>
+      </w:r>
+      <w:r>
+        <w:rPr>
+          <w:rStyle w:val="StringTok"/>
+        </w:rPr>
+        <w:t xml:space="preserve">                                          numcores   = detectCores() - 4)</w:t>
+      </w:r>
+      <w:r>
+        <w:br/>
+      </w:r>
+      <w:r>
+        <w:br/>
+      </w:r>
+      <w:r>
+        <w:rPr>
+          <w:rStyle w:val="StringTok"/>
+        </w:rPr>
+        <w:t xml:space="preserve">modeling_BMI_elderly      &lt;- modeling_fun(input_data = sumstats_BMI_elderly,</w:t>
+      </w:r>
+      <w:r>
+        <w:br/>
+      </w:r>
+      <w:r>
+        <w:rPr>
+          <w:rStyle w:val="StringTok"/>
+        </w:rPr>
+        <w:t xml:space="preserve">                                          pheno      = "BMI",</w:t>
+      </w:r>
+      <w:r>
+        <w:br/>
+      </w:r>
+      <w:r>
+        <w:rPr>
+          <w:rStyle w:val="StringTok"/>
+        </w:rPr>
+        <w:t xml:space="preserve">                                          numcores   = detectCores() - 4)</w:t>
+      </w:r>
+      <w:r>
+        <w:br/>
+      </w:r>
+      <w:r>
+        <w:br/>
+      </w:r>
+      <w:r>
+        <w:rPr>
+          <w:rStyle w:val="StringTok"/>
+        </w:rPr>
+        <w:t xml:space="preserve">modeling_weight_adulthood &lt;- modeling_fun(input_data = sumstats_weight_adulthood,</w:t>
+      </w:r>
+      <w:r>
+        <w:br/>
+      </w:r>
+      <w:r>
+        <w:rPr>
+          <w:rStyle w:val="StringTok"/>
+        </w:rPr>
+        <w:t xml:space="preserve">                                          pheno      = "Weight",</w:t>
+      </w:r>
+      <w:r>
+        <w:br/>
+      </w:r>
+      <w:r>
+        <w:rPr>
+          <w:rStyle w:val="StringTok"/>
+        </w:rPr>
+        <w:t xml:space="preserve">                                          numcores   = detectCores() - 4)</w:t>
+      </w:r>
+      <w:r>
+        <w:br/>
+      </w:r>
+      <w:r>
+        <w:br/>
+      </w:r>
+      <w:r>
+        <w:rPr>
+          <w:rStyle w:val="StringTok"/>
+        </w:rPr>
+        <w:t xml:space="preserve">modeling_weight_elderly   &lt;- modeling_fun(input_data = sumstats_weight_elderly,</w:t>
+      </w:r>
+      <w:r>
+        <w:br/>
+      </w:r>
+      <w:r>
+        <w:rPr>
+          <w:rStyle w:val="StringTok"/>
+        </w:rPr>
+        <w:t xml:space="preserve">                                          pheno      = "Weight",</w:t>
+      </w:r>
+      <w:r>
+        <w:br/>
+      </w:r>
+      <w:r>
+        <w:rPr>
+          <w:rStyle w:val="StringTok"/>
+        </w:rPr>
+        <w:t xml:space="preserve">                                          numcores   = detectCores() - 4)</w:t>
+      </w:r>
+      <w:r>
+        <w:br/>
+      </w:r>
+      <w:r>
+        <w:br/>
+      </w:r>
+      <w:r>
+        <w:rPr>
+          <w:rStyle w:val="StringTok"/>
+        </w:rPr>
+        <w:t xml:space="preserve">###########################################################################</w:t>
+      </w:r>
+      <w:r>
+        <w:br/>
+      </w:r>
+      <w:r>
+        <w:rPr>
+          <w:rStyle w:val="StringTok"/>
+        </w:rPr>
+        <w:t xml:space="preserve">#</w:t>
+      </w:r>
+      <w:r>
+        <w:br/>
+      </w:r>
+      <w:r>
+        <w:rPr>
+          <w:rStyle w:val="StringTok"/>
+        </w:rPr>
+        <w:t xml:space="preserve"># Modeling - export</w:t>
+      </w:r>
+      <w:r>
+        <w:br/>
+      </w:r>
+      <w:r>
+        <w:rPr>
+          <w:rStyle w:val="StringTok"/>
+        </w:rPr>
+        <w:t xml:space="preserve">#</w:t>
+      </w:r>
+      <w:r>
+        <w:br/>
+      </w:r>
+      <w:r>
+        <w:rPr>
+          <w:rStyle w:val="StringTok"/>
+        </w:rPr>
+        <w:t xml:space="preserve">###########################################################################</w:t>
+      </w:r>
+      <w:r>
+        <w:br/>
+      </w:r>
+      <w:r>
+        <w:br/>
+      </w:r>
+      <w:r>
+        <w:rPr>
+          <w:rStyle w:val="StringTok"/>
+        </w:rPr>
+        <w:t xml:space="preserve">#---- BMI:</w:t>
+      </w:r>
+      <w:r>
+        <w:br/>
+      </w:r>
+      <w:r>
+        <w:rPr>
+          <w:rStyle w:val="StringTok"/>
+        </w:rPr>
+        <w:t xml:space="preserve">write.table(modeling_BMI_adulthood$Effect_sizes,</w:t>
+      </w:r>
+      <w:r>
+        <w:br/>
+      </w:r>
+      <w:r>
+        <w:rPr>
+          <w:rStyle w:val="StringTok"/>
+        </w:rPr>
+        <w:t xml:space="preserve">            paste0(main_path, "Toy_bmi_modeling_adults.txt"),</w:t>
+      </w:r>
+      <w:r>
+        <w:br/>
+      </w:r>
+      <w:r>
+        <w:rPr>
+          <w:rStyle w:val="StringTok"/>
+        </w:rPr>
+        <w:t xml:space="preserve">            sep      = "</w:t>
+      </w:r>
+      <w:r>
+        <w:rPr>
+          <w:rStyle w:val="SpecialCharTok"/>
+        </w:rPr>
+        <w:t xml:space="preserve">\t</w:t>
+      </w:r>
+      <w:r>
+        <w:rPr>
+          <w:rStyle w:val="StringTok"/>
+        </w:rPr>
+        <w:t xml:space="preserve">",</w:t>
+      </w:r>
+      <w:r>
+        <w:br/>
+      </w:r>
+      <w:r>
+        <w:rPr>
+          <w:rStyle w:val="StringTok"/>
+        </w:rPr>
+        <w:t xml:space="preserve">            quote    = F,</w:t>
+      </w:r>
+      <w:r>
+        <w:br/>
+      </w:r>
+      <w:r>
+        <w:rPr>
+          <w:rStyle w:val="StringTok"/>
+        </w:rPr>
+        <w:t xml:space="preserve">            row.names= F)</w:t>
+      </w:r>
+      <w:r>
+        <w:br/>
+      </w:r>
+      <w:r>
+        <w:br/>
+      </w:r>
+      <w:r>
+        <w:rPr>
+          <w:rStyle w:val="StringTok"/>
+        </w:rPr>
+        <w:t xml:space="preserve">write.table(modeling_BMI_adulthood$Variance_ratio,</w:t>
+      </w:r>
+      <w:r>
+        <w:br/>
+      </w:r>
+      <w:r>
+        <w:rPr>
+          <w:rStyle w:val="StringTok"/>
+        </w:rPr>
+        <w:t xml:space="preserve">            paste0(main_path, "Toy_bmi_varratio_adults.txt"),</w:t>
+      </w:r>
+      <w:r>
+        <w:br/>
+      </w:r>
+      <w:r>
+        <w:rPr>
+          <w:rStyle w:val="StringTok"/>
+        </w:rPr>
+        <w:t xml:space="preserve">            sep      = "</w:t>
+      </w:r>
+      <w:r>
+        <w:rPr>
+          <w:rStyle w:val="SpecialCharTok"/>
+        </w:rPr>
+        <w:t xml:space="preserve">\t</w:t>
+      </w:r>
+      <w:r>
+        <w:rPr>
+          <w:rStyle w:val="StringTok"/>
+        </w:rPr>
+        <w:t xml:space="preserve">",</w:t>
+      </w:r>
+      <w:r>
+        <w:br/>
+      </w:r>
+      <w:r>
+        <w:rPr>
+          <w:rStyle w:val="StringTok"/>
+        </w:rPr>
+        <w:t xml:space="preserve">            quote    = F,</w:t>
+      </w:r>
+      <w:r>
+        <w:br/>
+      </w:r>
+      <w:r>
+        <w:rPr>
+          <w:rStyle w:val="StringTok"/>
+        </w:rPr>
+        <w:t xml:space="preserve">            row.names= F)</w:t>
+      </w:r>
+      <w:r>
+        <w:br/>
+      </w:r>
+      <w:r>
+        <w:br/>
+      </w:r>
+      <w:r>
+        <w:rPr>
+          <w:rStyle w:val="StringTok"/>
+        </w:rPr>
+        <w:t xml:space="preserve">write.table(modeling_BMI_elderly$Effect_sizes,</w:t>
+      </w:r>
+      <w:r>
+        <w:br/>
+      </w:r>
+      <w:r>
+        <w:rPr>
+          <w:rStyle w:val="StringTok"/>
+        </w:rPr>
+        <w:t xml:space="preserve">            paste0(main_path, "Toy_bmi_modeling_elderly.txt"),</w:t>
+      </w:r>
+      <w:r>
+        <w:br/>
+      </w:r>
+      <w:r>
+        <w:rPr>
+          <w:rStyle w:val="StringTok"/>
+        </w:rPr>
+        <w:t xml:space="preserve">            sep      = "</w:t>
+      </w:r>
+      <w:r>
+        <w:rPr>
+          <w:rStyle w:val="SpecialCharTok"/>
+        </w:rPr>
+        <w:t xml:space="preserve">\t</w:t>
+      </w:r>
+      <w:r>
+        <w:rPr>
+          <w:rStyle w:val="StringTok"/>
+        </w:rPr>
+        <w:t xml:space="preserve">",</w:t>
+      </w:r>
+      <w:r>
+        <w:br/>
+      </w:r>
+      <w:r>
+        <w:rPr>
+          <w:rStyle w:val="StringTok"/>
+        </w:rPr>
+        <w:t xml:space="preserve">            quote    = F,</w:t>
+      </w:r>
+      <w:r>
+        <w:br/>
+      </w:r>
+      <w:r>
+        <w:rPr>
+          <w:rStyle w:val="StringTok"/>
+        </w:rPr>
+        <w:t xml:space="preserve">            row.names= F)</w:t>
+      </w:r>
+      <w:r>
+        <w:br/>
+      </w:r>
+      <w:r>
+        <w:br/>
+      </w:r>
+      <w:r>
+        <w:rPr>
+          <w:rStyle w:val="StringTok"/>
+        </w:rPr>
+        <w:t xml:space="preserve">write.table(modeling_BMI_elderly$Variance_ratio,</w:t>
+      </w:r>
+      <w:r>
+        <w:br/>
+      </w:r>
+      <w:r>
+        <w:rPr>
+          <w:rStyle w:val="StringTok"/>
+        </w:rPr>
+        <w:t xml:space="preserve">            paste0(main_path, "Toy_bmi_varratio_elderly.txt"),</w:t>
+      </w:r>
+      <w:r>
+        <w:br/>
+      </w:r>
+      <w:r>
+        <w:rPr>
+          <w:rStyle w:val="StringTok"/>
+        </w:rPr>
+        <w:t xml:space="preserve">            sep      = "</w:t>
+      </w:r>
+      <w:r>
+        <w:rPr>
+          <w:rStyle w:val="SpecialCharTok"/>
+        </w:rPr>
+        <w:t xml:space="preserve">\t</w:t>
+      </w:r>
+      <w:r>
+        <w:rPr>
+          <w:rStyle w:val="StringTok"/>
+        </w:rPr>
+        <w:t xml:space="preserve">",</w:t>
+      </w:r>
+      <w:r>
+        <w:br/>
+      </w:r>
+      <w:r>
+        <w:rPr>
+          <w:rStyle w:val="StringTok"/>
+        </w:rPr>
+        <w:t xml:space="preserve">            quote    = F,</w:t>
+      </w:r>
+      <w:r>
+        <w:br/>
+      </w:r>
+      <w:r>
+        <w:rPr>
+          <w:rStyle w:val="StringTok"/>
+        </w:rPr>
+        <w:t xml:space="preserve">            row.names= F)</w:t>
+      </w:r>
+      <w:r>
+        <w:br/>
+      </w:r>
+      <w:r>
+        <w:br/>
+      </w:r>
+      <w:r>
+        <w:rPr>
+          <w:rStyle w:val="StringTok"/>
+        </w:rPr>
+        <w:t xml:space="preserve">#---- Weight:</w:t>
+      </w:r>
+      <w:r>
+        <w:br/>
+      </w:r>
+      <w:r>
+        <w:rPr>
+          <w:rStyle w:val="StringTok"/>
+        </w:rPr>
+        <w:t xml:space="preserve">write.table(modeling_weight_adulthood$Effect_sizes,</w:t>
+      </w:r>
+      <w:r>
+        <w:br/>
+      </w:r>
+      <w:r>
+        <w:rPr>
+          <w:rStyle w:val="StringTok"/>
+        </w:rPr>
+        <w:t xml:space="preserve">            paste0(main_path, "Toy_weight_modeling_adults.txt"),</w:t>
+      </w:r>
+      <w:r>
+        <w:br/>
+      </w:r>
+      <w:r>
+        <w:rPr>
+          <w:rStyle w:val="StringTok"/>
+        </w:rPr>
+        <w:t xml:space="preserve">            sep      = "</w:t>
+      </w:r>
+      <w:r>
+        <w:rPr>
+          <w:rStyle w:val="SpecialCharTok"/>
+        </w:rPr>
+        <w:t xml:space="preserve">\t</w:t>
+      </w:r>
+      <w:r>
+        <w:rPr>
+          <w:rStyle w:val="StringTok"/>
+        </w:rPr>
+        <w:t xml:space="preserve">",</w:t>
+      </w:r>
+      <w:r>
+        <w:br/>
+      </w:r>
+      <w:r>
+        <w:rPr>
+          <w:rStyle w:val="StringTok"/>
+        </w:rPr>
+        <w:t xml:space="preserve">            quote    = F,</w:t>
+      </w:r>
+      <w:r>
+        <w:br/>
+      </w:r>
+      <w:r>
+        <w:rPr>
+          <w:rStyle w:val="StringTok"/>
+        </w:rPr>
+        <w:t xml:space="preserve">            row.names= F)</w:t>
+      </w:r>
+      <w:r>
+        <w:br/>
+      </w:r>
+      <w:r>
+        <w:br/>
+      </w:r>
+      <w:r>
+        <w:rPr>
+          <w:rStyle w:val="StringTok"/>
+        </w:rPr>
+        <w:t xml:space="preserve">write.table(modeling_weight_adulthood$Variance_ratio,</w:t>
+      </w:r>
+      <w:r>
+        <w:br/>
+      </w:r>
+      <w:r>
+        <w:rPr>
+          <w:rStyle w:val="StringTok"/>
+        </w:rPr>
+        <w:t xml:space="preserve">            paste0(main_path, "Toy_weight_varratio_adults.txt"),</w:t>
+      </w:r>
+      <w:r>
+        <w:br/>
+      </w:r>
+      <w:r>
+        <w:rPr>
+          <w:rStyle w:val="StringTok"/>
+        </w:rPr>
+        <w:t xml:space="preserve">            sep      = "</w:t>
+      </w:r>
+      <w:r>
+        <w:rPr>
+          <w:rStyle w:val="SpecialCharTok"/>
+        </w:rPr>
+        <w:t xml:space="preserve">\t</w:t>
+      </w:r>
+      <w:r>
+        <w:rPr>
+          <w:rStyle w:val="StringTok"/>
+        </w:rPr>
+        <w:t xml:space="preserve">",</w:t>
+      </w:r>
+      <w:r>
+        <w:br/>
+      </w:r>
+      <w:r>
+        <w:rPr>
+          <w:rStyle w:val="StringTok"/>
+        </w:rPr>
+        <w:t xml:space="preserve">            quote    = F,</w:t>
+      </w:r>
+      <w:r>
+        <w:br/>
+      </w:r>
+      <w:r>
+        <w:rPr>
+          <w:rStyle w:val="StringTok"/>
+        </w:rPr>
+        <w:t xml:space="preserve">            row.names= F)</w:t>
+      </w:r>
+      <w:r>
+        <w:br/>
+      </w:r>
+      <w:r>
+        <w:br/>
+      </w:r>
+      <w:r>
+        <w:rPr>
+          <w:rStyle w:val="StringTok"/>
+        </w:rPr>
+        <w:t xml:space="preserve">write.table(modeling_weight_elderly$Effect_sizes,</w:t>
+      </w:r>
+      <w:r>
+        <w:br/>
+      </w:r>
+      <w:r>
+        <w:rPr>
+          <w:rStyle w:val="StringTok"/>
+        </w:rPr>
+        <w:t xml:space="preserve">            paste0(main_path, "Toy_weight_modeling_elderly.txt"),</w:t>
+      </w:r>
+      <w:r>
+        <w:br/>
+      </w:r>
+      <w:r>
+        <w:rPr>
+          <w:rStyle w:val="StringTok"/>
+        </w:rPr>
+        <w:t xml:space="preserve">            sep      = "</w:t>
+      </w:r>
+      <w:r>
+        <w:rPr>
+          <w:rStyle w:val="SpecialCharTok"/>
+        </w:rPr>
+        <w:t xml:space="preserve">\t</w:t>
+      </w:r>
+      <w:r>
+        <w:rPr>
+          <w:rStyle w:val="StringTok"/>
+        </w:rPr>
+        <w:t xml:space="preserve">",</w:t>
+      </w:r>
+      <w:r>
+        <w:br/>
+      </w:r>
+      <w:r>
+        <w:rPr>
+          <w:rStyle w:val="StringTok"/>
+        </w:rPr>
+        <w:t xml:space="preserve">            quote    = F,</w:t>
+      </w:r>
+      <w:r>
+        <w:br/>
+      </w:r>
+      <w:r>
+        <w:rPr>
+          <w:rStyle w:val="StringTok"/>
+        </w:rPr>
+        <w:t xml:space="preserve">            row.names= F)</w:t>
+      </w:r>
+      <w:r>
+        <w:br/>
+      </w:r>
+      <w:r>
+        <w:br/>
+      </w:r>
+      <w:r>
+        <w:rPr>
+          <w:rStyle w:val="StringTok"/>
+        </w:rPr>
+        <w:t xml:space="preserve">write.table(modeling_weight_elderly$Variance_ratio,</w:t>
+      </w:r>
+      <w:r>
+        <w:br/>
+      </w:r>
+      <w:r>
+        <w:rPr>
+          <w:rStyle w:val="StringTok"/>
+        </w:rPr>
+        <w:t xml:space="preserve">            paste0(main_path, "Toy_weight_varratio_elderly.txt"),</w:t>
+      </w:r>
+      <w:r>
+        <w:br/>
+      </w:r>
+      <w:r>
+        <w:rPr>
+          <w:rStyle w:val="StringTok"/>
+        </w:rPr>
+        <w:t xml:space="preserve">            sep      = "</w:t>
+      </w:r>
+      <w:r>
+        <w:rPr>
+          <w:rStyle w:val="SpecialCharTok"/>
+        </w:rPr>
+        <w:t xml:space="preserve">\t</w:t>
+      </w:r>
+      <w:r>
+        <w:rPr>
+          <w:rStyle w:val="StringTok"/>
+        </w:rPr>
+        <w:t xml:space="preserve">",</w:t>
+      </w:r>
+      <w:r>
+        <w:br/>
+      </w:r>
+      <w:r>
+        <w:rPr>
+          <w:rStyle w:val="StringTok"/>
+        </w:rPr>
+        <w:t xml:space="preserve">            quote    = F,</w:t>
+      </w:r>
+      <w:r>
+        <w:br/>
+      </w:r>
+      <w:r>
+        <w:rPr>
+          <w:rStyle w:val="StringTok"/>
+        </w:rPr>
+        <w:t xml:space="preserve">            row.names= F)</w:t>
+      </w:r>
+      <w:r>
+        <w:br/>
+      </w:r>
+      <w:r>
+        <w:br/>
+      </w:r>
+      <w:r>
+        <w:rPr>
+          <w:rStyle w:val="StringTok"/>
+        </w:rPr>
+        <w:t xml:space="preserve">}'</w:t>
+      </w:r>
+    </w:p>
+    <w:p>
+      <w:pPr>
+        <w:pStyle w:val="FirstParagraph"/>
+      </w:pPr>
+      <w:r>
+        <w:t xml:space="preserve">The summary statistics are in</w:t>
+      </w:r>
+      <w:r>
+        <w:t xml:space="preserve"> </w:t>
+      </w:r>
+      <w:r>
+        <w:rPr>
+          <w:rStyle w:val="VerbatimChar"/>
+        </w:rPr>
+        <w:t xml:space="preserve">..._modeling_...txt</w:t>
+      </w:r>
+      <w:r>
+        <w:t xml:space="preserve">.</w:t>
+      </w:r>
+    </w:p>
+    <w:p>
+      <w:pPr>
+        <w:pStyle w:val="BodyText"/>
+      </w:pPr>
+      <w:r>
+        <w:t xml:space="preserve">The estimated ratio of the sampling noise to individual environmental noise is in</w:t>
+      </w:r>
+      <w:r>
+        <w:t xml:space="preserve"> </w:t>
+      </w:r>
+      <w:r>
+        <w:rPr>
+          <w:rStyle w:val="VerbatimChar"/>
+        </w:rPr>
+        <w:t xml:space="preserve">..._varratio_...txt</w:t>
+      </w:r>
+      <w:r>
+        <w:t xml:space="preserve">.</w:t>
+      </w:r>
+    </w:p>
+    <w:p>
+      <w:pPr>
+        <w:pStyle w:val="BodyText"/>
+      </w:pPr>
+      <w:r>
+        <w:rPr>
+          <w:bCs/>
+          <w:b/>
+        </w:rPr>
+        <w:t xml:space="preserve">Step 2: Compress effect size estimates statistics files and upload</w:t>
+      </w:r>
+    </w:p>
+    <w:p>
+      <w:pPr>
+        <w:pStyle w:val="SourceCode"/>
+      </w:pPr>
+      <w:r>
+        <w:rPr>
+          <w:rStyle w:val="VerbatimChar"/>
+        </w:rPr>
+        <w:t xml:space="preserve">zip -r Toy_bmi_modeling_adults.zip Toy_bmi_modeling_adults.txt</w:t>
+      </w:r>
+      <w:r>
+        <w:br/>
+      </w:r>
+      <w:r>
+        <w:rPr>
+          <w:rStyle w:val="VerbatimChar"/>
+        </w:rPr>
+        <w:t xml:space="preserve">zip -r Toy_bmi_modeling_elderly.zip Toy_bmi_modeling_elderly.txt</w:t>
+      </w:r>
+      <w:r>
+        <w:br/>
+      </w:r>
+      <w:r>
+        <w:br/>
+      </w:r>
+      <w:r>
+        <w:rPr>
+          <w:rStyle w:val="VerbatimChar"/>
+        </w:rPr>
+        <w:t xml:space="preserve">zip -r Toy_weight_modeling_adults.zip Toy_weight_modeling_adults.txt</w:t>
+      </w:r>
+      <w:r>
+        <w:br/>
+      </w:r>
+      <w:r>
+        <w:rPr>
+          <w:rStyle w:val="VerbatimChar"/>
+        </w:rPr>
+        <w:t xml:space="preserve">zip -r Toy_weight_modeling_elderly.zip Toy_weight_modeling_elderly.txt</w:t>
       </w:r>
     </w:p>
     <w:bookmarkEnd w:id="54"/>

</xml_diff>